<commit_message>
Utworzenie Klas w pakiecie Zarzadzanie i poprawa KlasSpolecznych
</commit_message>
<xml_diff>
--- a/Dokumentacja/Analiza czasownikowo-rzeczownikowa.docx
+++ b/Dokumentacja/Analiza czasownikowo-rzeczownikowa.docx
@@ -375,7 +375,14 @@
           <w:sz w:val="28"/>
           <w:szCs w:val="28"/>
         </w:rPr>
-        <w:t xml:space="preserve"> i po 5 towar dla klasy. </w:t>
+        <w:t xml:space="preserve"> i po 5</w:t>
+      </w:r>
+      <w:r>
+        <w:rPr>
+          <w:sz w:val="28"/>
+          <w:szCs w:val="28"/>
+        </w:rPr>
+        <w:t xml:space="preserve">% więcej wymaganej do wygranej populacji(nie będą mogły już tego stracić).  </w:t>
       </w:r>
       <w:r>
         <w:rPr>
@@ -785,7 +792,7 @@
           <w:sz w:val="28"/>
           <w:szCs w:val="28"/>
         </w:rPr>
-        <w:t>1</w:t>
+        <w:t>losową liczbę</w:t>
       </w:r>
       <w:r>
         <w:rPr>
@@ -800,7 +807,23 @@
           <w:sz w:val="28"/>
           <w:szCs w:val="28"/>
         </w:rPr>
-        <w:t xml:space="preserve">osobnika </w:t>
+        <w:t>osobnik</w:t>
+      </w:r>
+      <w:r>
+        <w:rPr>
+          <w:color w:val="00B0F0"/>
+          <w:sz w:val="28"/>
+          <w:szCs w:val="28"/>
+        </w:rPr>
+        <w:t>ów</w:t>
+      </w:r>
+      <w:r>
+        <w:rPr>
+          <w:color w:val="00B0F0"/>
+          <w:sz w:val="28"/>
+          <w:szCs w:val="28"/>
+        </w:rPr>
+        <w:t xml:space="preserve"> </w:t>
       </w:r>
       <w:r>
         <w:rPr>
@@ -868,7 +891,21 @@
           <w:sz w:val="28"/>
           <w:szCs w:val="28"/>
         </w:rPr>
-        <w:t>odpowiadająca 1 jednostce ilość towarów</w:t>
+        <w:t xml:space="preserve">odpowiadająca </w:t>
+      </w:r>
+      <w:r>
+        <w:rPr>
+          <w:sz w:val="28"/>
+          <w:szCs w:val="28"/>
+        </w:rPr>
+        <w:t>losowej</w:t>
+      </w:r>
+      <w:r>
+        <w:rPr>
+          <w:sz w:val="28"/>
+          <w:szCs w:val="28"/>
+        </w:rPr>
+        <w:t xml:space="preserve"> jednostce ilość towarów</w:t>
       </w:r>
       <w:r>
         <w:rPr>
@@ -948,7 +985,22 @@
           <w:sz w:val="28"/>
           <w:szCs w:val="28"/>
         </w:rPr>
-        <w:t xml:space="preserve"> i mennica,</w:t>
+        <w:t xml:space="preserve"> i </w:t>
+      </w:r>
+      <w:r>
+        <w:rPr>
+          <w:color w:val="00B0F0"/>
+          <w:sz w:val="28"/>
+          <w:szCs w:val="28"/>
+        </w:rPr>
+        <w:t>mennica</w:t>
+      </w:r>
+      <w:r>
+        <w:rPr>
+          <w:sz w:val="28"/>
+          <w:szCs w:val="28"/>
+        </w:rPr>
+        <w:t>,</w:t>
       </w:r>
       <w:r>
         <w:rPr>
@@ -970,7 +1022,21 @@
           <w:sz w:val="28"/>
           <w:szCs w:val="28"/>
         </w:rPr>
-        <w:t xml:space="preserve">na to pole jednej z </w:t>
+        <w:t xml:space="preserve">na </w:t>
+      </w:r>
+      <w:r>
+        <w:rPr>
+          <w:sz w:val="28"/>
+          <w:szCs w:val="28"/>
+        </w:rPr>
+        <w:t>zakres jego bufa</w:t>
+      </w:r>
+      <w:r>
+        <w:rPr>
+          <w:sz w:val="28"/>
+          <w:szCs w:val="28"/>
+        </w:rPr>
+        <w:t xml:space="preserve"> jednej z </w:t>
       </w:r>
       <w:r>
         <w:rPr>
@@ -1029,282 +1095,275 @@
           <w:sz w:val="28"/>
           <w:szCs w:val="28"/>
         </w:rPr>
-        <w:t xml:space="preserve">. Każda klasa ma </w:t>
+        <w:t xml:space="preserve">. Każda klasa ma swoje </w:t>
+      </w:r>
+      <w:r>
+        <w:rPr>
+          <w:color w:val="FFC000"/>
+          <w:sz w:val="28"/>
+          <w:szCs w:val="28"/>
+        </w:rPr>
+        <w:t>właściwości</w:t>
+      </w:r>
+      <w:r>
+        <w:rPr>
+          <w:sz w:val="28"/>
+          <w:szCs w:val="28"/>
+        </w:rPr>
+        <w:t xml:space="preserve">: </w:t>
+      </w:r>
+      <w:r>
+        <w:rPr>
+          <w:color w:val="00B0F0"/>
+          <w:sz w:val="28"/>
+          <w:szCs w:val="28"/>
+        </w:rPr>
+        <w:t>Niewolnicy</w:t>
+      </w:r>
+      <w:r>
+        <w:rPr>
+          <w:color w:val="00B0F0"/>
+          <w:sz w:val="28"/>
+          <w:szCs w:val="28"/>
+        </w:rPr>
+        <w:t xml:space="preserve"> </w:t>
+      </w:r>
+      <w:r>
+        <w:rPr>
+          <w:sz w:val="28"/>
+          <w:szCs w:val="28"/>
+        </w:rPr>
+        <w:t>-</w:t>
+      </w:r>
+      <w:r>
+        <w:rPr>
+          <w:sz w:val="28"/>
+          <w:szCs w:val="28"/>
+        </w:rPr>
+        <w:t xml:space="preserve"> </w:t>
+      </w:r>
+      <w:r>
+        <w:rPr>
+          <w:color w:val="00B0F0"/>
+          <w:sz w:val="28"/>
+          <w:szCs w:val="28"/>
+        </w:rPr>
+        <w:t xml:space="preserve">mają x%(podawanej przy starcie symulacji) szans na zdobycie </w:t>
+      </w:r>
+      <w:r>
+        <w:rPr>
+          <w:color w:val="00B0F0"/>
+          <w:sz w:val="28"/>
+          <w:szCs w:val="28"/>
+        </w:rPr>
+        <w:t>2</w:t>
+      </w:r>
+      <w:r>
+        <w:rPr>
+          <w:color w:val="00B0F0"/>
+          <w:sz w:val="28"/>
+          <w:szCs w:val="28"/>
+        </w:rPr>
+        <w:t xml:space="preserve"> </w:t>
+      </w:r>
+      <w:r>
+        <w:rPr>
+          <w:color w:val="00B0F0"/>
+          <w:sz w:val="28"/>
+          <w:szCs w:val="28"/>
+        </w:rPr>
+        <w:t>towar</w:t>
+      </w:r>
+      <w:r>
+        <w:rPr>
+          <w:color w:val="00B0F0"/>
+          <w:sz w:val="28"/>
+          <w:szCs w:val="28"/>
+        </w:rPr>
+        <w:t>ów</w:t>
+      </w:r>
+      <w:r>
+        <w:rPr>
+          <w:sz w:val="28"/>
+          <w:szCs w:val="28"/>
+        </w:rPr>
+        <w:t xml:space="preserve"> i</w:t>
+      </w:r>
+      <w:r>
+        <w:rPr>
+          <w:sz w:val="28"/>
+          <w:szCs w:val="28"/>
+        </w:rPr>
+        <w:t xml:space="preserve"> </w:t>
+      </w:r>
+      <w:r>
+        <w:rPr>
+          <w:color w:val="00B0F0"/>
+          <w:sz w:val="28"/>
+          <w:szCs w:val="28"/>
+        </w:rPr>
+        <w:t>mogą być w warsztacie tylko 3 tury</w:t>
+      </w:r>
+      <w:r>
+        <w:rPr>
+          <w:sz w:val="28"/>
+          <w:szCs w:val="28"/>
+        </w:rPr>
+        <w:t xml:space="preserve">. </w:t>
+      </w:r>
+      <w:r>
+        <w:rPr>
+          <w:color w:val="00B0F0"/>
+          <w:sz w:val="28"/>
+          <w:szCs w:val="28"/>
+        </w:rPr>
+        <w:t xml:space="preserve">Rzemieślnicy </w:t>
+      </w:r>
+      <w:r>
+        <w:rPr>
+          <w:sz w:val="28"/>
+          <w:szCs w:val="28"/>
+        </w:rPr>
+        <w:t xml:space="preserve">– </w:t>
+      </w:r>
+      <w:r>
+        <w:rPr>
+          <w:color w:val="00B0F0"/>
+          <w:sz w:val="28"/>
+          <w:szCs w:val="28"/>
+        </w:rPr>
+        <w:t>mają x%(podawanej przy starcie symulacji) szans na uniknięcie niebezpieczeństwa</w:t>
+      </w:r>
+      <w:r>
+        <w:rPr>
+          <w:sz w:val="28"/>
+          <w:szCs w:val="28"/>
+        </w:rPr>
+        <w:t xml:space="preserve"> i</w:t>
+      </w:r>
+      <w:r>
+        <w:rPr>
+          <w:sz w:val="28"/>
+          <w:szCs w:val="28"/>
+        </w:rPr>
+        <w:t xml:space="preserve"> </w:t>
+      </w:r>
+      <w:r>
+        <w:rPr>
+          <w:color w:val="00B0F0"/>
+          <w:sz w:val="28"/>
+          <w:szCs w:val="28"/>
+        </w:rPr>
+        <w:t>tracą</w:t>
+      </w:r>
+      <w:r>
+        <w:rPr>
+          <w:color w:val="00B0F0"/>
+          <w:sz w:val="28"/>
+          <w:szCs w:val="28"/>
+        </w:rPr>
+        <w:t xml:space="preserve"> ruch co 5 tur</w:t>
+      </w:r>
+      <w:r>
+        <w:rPr>
+          <w:sz w:val="28"/>
+          <w:szCs w:val="28"/>
+        </w:rPr>
+        <w:t xml:space="preserve">.  </w:t>
+      </w:r>
+      <w:r>
+        <w:rPr>
+          <w:color w:val="00B0F0"/>
+          <w:sz w:val="28"/>
+          <w:szCs w:val="28"/>
+        </w:rPr>
+        <w:t xml:space="preserve">Arystokracja </w:t>
+      </w:r>
+      <w:r>
+        <w:rPr>
+          <w:sz w:val="28"/>
+          <w:szCs w:val="28"/>
+        </w:rPr>
+        <w:t>–</w:t>
+      </w:r>
+      <w:r>
+        <w:rPr>
+          <w:sz w:val="28"/>
+          <w:szCs w:val="28"/>
+        </w:rPr>
+        <w:t xml:space="preserve"> </w:t>
+      </w:r>
+      <w:r>
+        <w:rPr>
+          <w:color w:val="00B0F0"/>
+          <w:sz w:val="28"/>
+          <w:szCs w:val="28"/>
+        </w:rPr>
+        <w:t>zaczyna z x</w:t>
+      </w:r>
+      <w:r>
+        <w:rPr>
+          <w:color w:val="00B0F0"/>
+          <w:sz w:val="28"/>
+          <w:szCs w:val="28"/>
+        </w:rPr>
+        <w:t>(podawana</w:t>
+      </w:r>
+      <w:r>
+        <w:rPr>
+          <w:color w:val="00B0F0"/>
+          <w:sz w:val="28"/>
+          <w:szCs w:val="28"/>
+        </w:rPr>
+        <w:t xml:space="preserve"> przy starcie symulacji)</w:t>
+      </w:r>
+      <w:r>
+        <w:rPr>
+          <w:color w:val="00B0F0"/>
+          <w:sz w:val="28"/>
+          <w:szCs w:val="28"/>
+        </w:rPr>
+        <w:t xml:space="preserve"> większa populacja niż reszta klas</w:t>
+      </w:r>
+      <w:r>
+        <w:rPr>
+          <w:sz w:val="28"/>
+          <w:szCs w:val="28"/>
+        </w:rPr>
+        <w:t xml:space="preserve"> i </w:t>
+      </w:r>
+      <w:r>
+        <w:rPr>
+          <w:color w:val="00B0F0"/>
+          <w:sz w:val="28"/>
+          <w:szCs w:val="28"/>
+        </w:rPr>
+        <w:t>co 3 spotkanie niebezpieczeństwa tracą 2 członków populacji</w:t>
+      </w:r>
+      <w:r>
+        <w:rPr>
+          <w:sz w:val="28"/>
+          <w:szCs w:val="28"/>
+        </w:rPr>
+        <w:t xml:space="preserve">. Symulacja </w:t>
+      </w:r>
+      <w:r>
+        <w:rPr>
+          <w:color w:val="FFC000"/>
+          <w:sz w:val="28"/>
+          <w:szCs w:val="28"/>
+        </w:rPr>
+        <w:t xml:space="preserve">kończy się </w:t>
+      </w:r>
+      <w:r>
+        <w:rPr>
+          <w:sz w:val="28"/>
+          <w:szCs w:val="28"/>
+        </w:rPr>
+        <w:t>gdy jedna z klas posiada większa populacje niż zadana na początku.</w:t>
       </w:r>
       <w:bookmarkStart w:id="0" w:name="_GoBack"/>
       <w:bookmarkEnd w:id="0"/>
-      <w:r>
-        <w:rPr>
-          <w:sz w:val="28"/>
-          <w:szCs w:val="28"/>
-        </w:rPr>
-        <w:t xml:space="preserve">swoje </w:t>
-      </w:r>
-      <w:r>
-        <w:rPr>
-          <w:color w:val="FFC000"/>
-          <w:sz w:val="28"/>
-          <w:szCs w:val="28"/>
-        </w:rPr>
-        <w:t>właściwości</w:t>
-      </w:r>
-      <w:r>
-        <w:rPr>
-          <w:sz w:val="28"/>
-          <w:szCs w:val="28"/>
-        </w:rPr>
-        <w:t xml:space="preserve">: </w:t>
-      </w:r>
-      <w:r>
-        <w:rPr>
-          <w:color w:val="00B0F0"/>
-          <w:sz w:val="28"/>
-          <w:szCs w:val="28"/>
-        </w:rPr>
-        <w:t>Niewolnicy</w:t>
-      </w:r>
-      <w:r>
-        <w:rPr>
-          <w:color w:val="00B0F0"/>
-          <w:sz w:val="28"/>
-          <w:szCs w:val="28"/>
-        </w:rPr>
-        <w:t xml:space="preserve"> </w:t>
-      </w:r>
-      <w:r>
-        <w:rPr>
-          <w:sz w:val="28"/>
-          <w:szCs w:val="28"/>
-        </w:rPr>
-        <w:t>-</w:t>
-      </w:r>
-      <w:r>
-        <w:rPr>
-          <w:sz w:val="28"/>
-          <w:szCs w:val="28"/>
-        </w:rPr>
-        <w:t xml:space="preserve"> </w:t>
-      </w:r>
-      <w:r>
-        <w:rPr>
-          <w:color w:val="00B0F0"/>
-          <w:sz w:val="28"/>
-          <w:szCs w:val="28"/>
-        </w:rPr>
-        <w:t xml:space="preserve">mają x%(podawanej przy starcie symulacji) szans na zdobycie </w:t>
-      </w:r>
-      <w:r>
-        <w:rPr>
-          <w:color w:val="00B0F0"/>
-          <w:sz w:val="28"/>
-          <w:szCs w:val="28"/>
-        </w:rPr>
-        <w:t>2</w:t>
-      </w:r>
-      <w:r>
-        <w:rPr>
-          <w:color w:val="00B0F0"/>
-          <w:sz w:val="28"/>
-          <w:szCs w:val="28"/>
-        </w:rPr>
-        <w:t xml:space="preserve"> </w:t>
-      </w:r>
-      <w:r>
-        <w:rPr>
-          <w:color w:val="00B0F0"/>
-          <w:sz w:val="28"/>
-          <w:szCs w:val="28"/>
-        </w:rPr>
-        <w:t>towar</w:t>
-      </w:r>
-      <w:r>
-        <w:rPr>
-          <w:color w:val="00B0F0"/>
-          <w:sz w:val="28"/>
-          <w:szCs w:val="28"/>
-        </w:rPr>
-        <w:t>ów</w:t>
-      </w:r>
-      <w:r>
-        <w:rPr>
-          <w:sz w:val="28"/>
-          <w:szCs w:val="28"/>
-        </w:rPr>
-        <w:t xml:space="preserve"> i</w:t>
-      </w:r>
-      <w:r>
-        <w:rPr>
-          <w:sz w:val="28"/>
-          <w:szCs w:val="28"/>
-        </w:rPr>
-        <w:t xml:space="preserve"> </w:t>
-      </w:r>
-      <w:r>
-        <w:rPr>
-          <w:color w:val="00B0F0"/>
-          <w:sz w:val="28"/>
-          <w:szCs w:val="28"/>
-        </w:rPr>
-        <w:t>mogą być w warsztacie tylko 3 tury</w:t>
-      </w:r>
-      <w:r>
-        <w:rPr>
-          <w:sz w:val="28"/>
-          <w:szCs w:val="28"/>
-        </w:rPr>
-        <w:t xml:space="preserve">. </w:t>
-      </w:r>
-      <w:r>
-        <w:rPr>
-          <w:color w:val="00B0F0"/>
-          <w:sz w:val="28"/>
-          <w:szCs w:val="28"/>
-        </w:rPr>
-        <w:t xml:space="preserve">Rzemieślnicy </w:t>
-      </w:r>
-      <w:r>
-        <w:rPr>
-          <w:sz w:val="28"/>
-          <w:szCs w:val="28"/>
-        </w:rPr>
-        <w:t xml:space="preserve">– </w:t>
-      </w:r>
-      <w:r>
-        <w:rPr>
-          <w:color w:val="00B0F0"/>
-          <w:sz w:val="28"/>
-          <w:szCs w:val="28"/>
-        </w:rPr>
-        <w:t>mają x%(podawanej przy starcie symulacji) szans na uniknięcie niebezpieczeństwa</w:t>
-      </w:r>
-      <w:r>
-        <w:rPr>
-          <w:sz w:val="28"/>
-          <w:szCs w:val="28"/>
-        </w:rPr>
-        <w:t xml:space="preserve"> i</w:t>
-      </w:r>
-      <w:r>
-        <w:rPr>
-          <w:sz w:val="28"/>
-          <w:szCs w:val="28"/>
-        </w:rPr>
-        <w:t xml:space="preserve"> </w:t>
-      </w:r>
-      <w:r>
-        <w:rPr>
-          <w:color w:val="00B0F0"/>
-          <w:sz w:val="28"/>
-          <w:szCs w:val="28"/>
-        </w:rPr>
-        <w:t>tracą</w:t>
-      </w:r>
-      <w:r>
-        <w:rPr>
-          <w:color w:val="00B0F0"/>
-          <w:sz w:val="28"/>
-          <w:szCs w:val="28"/>
-        </w:rPr>
-        <w:t xml:space="preserve"> ruch co 5 tur</w:t>
-      </w:r>
-      <w:r>
-        <w:rPr>
-          <w:sz w:val="28"/>
-          <w:szCs w:val="28"/>
-        </w:rPr>
-        <w:t xml:space="preserve">.  </w:t>
-      </w:r>
-      <w:r>
-        <w:rPr>
-          <w:color w:val="00B0F0"/>
-          <w:sz w:val="28"/>
-          <w:szCs w:val="28"/>
-        </w:rPr>
-        <w:t xml:space="preserve">Arystokracja </w:t>
-      </w:r>
-      <w:r>
-        <w:rPr>
-          <w:sz w:val="28"/>
-          <w:szCs w:val="28"/>
-        </w:rPr>
-        <w:t>–</w:t>
-      </w:r>
-      <w:r>
-        <w:rPr>
-          <w:sz w:val="28"/>
-          <w:szCs w:val="28"/>
-        </w:rPr>
-        <w:t xml:space="preserve"> </w:t>
-      </w:r>
-      <w:r>
-        <w:rPr>
-          <w:color w:val="00B0F0"/>
-          <w:sz w:val="28"/>
-          <w:szCs w:val="28"/>
-        </w:rPr>
-        <w:t>zaczyna z x</w:t>
-      </w:r>
-      <w:r>
-        <w:rPr>
-          <w:color w:val="00B0F0"/>
-          <w:sz w:val="28"/>
-          <w:szCs w:val="28"/>
-        </w:rPr>
-        <w:t>(podawana</w:t>
-      </w:r>
-      <w:r>
-        <w:rPr>
-          <w:color w:val="00B0F0"/>
-          <w:sz w:val="28"/>
-          <w:szCs w:val="28"/>
-        </w:rPr>
-        <w:t xml:space="preserve"> przy starcie symulacji)</w:t>
-      </w:r>
-      <w:r>
-        <w:rPr>
-          <w:color w:val="00B0F0"/>
-          <w:sz w:val="28"/>
-          <w:szCs w:val="28"/>
-        </w:rPr>
-        <w:t xml:space="preserve"> większa populacja niż reszta klas</w:t>
-      </w:r>
-      <w:r>
-        <w:rPr>
-          <w:sz w:val="28"/>
-          <w:szCs w:val="28"/>
-        </w:rPr>
-        <w:t xml:space="preserve"> i </w:t>
-      </w:r>
-      <w:r>
-        <w:rPr>
-          <w:color w:val="00B0F0"/>
-          <w:sz w:val="28"/>
-          <w:szCs w:val="28"/>
-        </w:rPr>
-        <w:t>co 3 spotkanie niebezpieczeństwa tracą 2 członków populacji</w:t>
-      </w:r>
-      <w:r>
-        <w:rPr>
-          <w:sz w:val="28"/>
-          <w:szCs w:val="28"/>
-        </w:rPr>
-        <w:t xml:space="preserve">. Symulacja </w:t>
-      </w:r>
-      <w:r>
-        <w:rPr>
-          <w:color w:val="FFC000"/>
-          <w:sz w:val="28"/>
-          <w:szCs w:val="28"/>
-        </w:rPr>
-        <w:t xml:space="preserve">kończy się </w:t>
-      </w:r>
-      <w:r>
-        <w:rPr>
-          <w:sz w:val="28"/>
-          <w:szCs w:val="28"/>
-        </w:rPr>
-        <w:t>gdy jedna z klas posiada większa populacje niż zadana na początku.</w:t>
-      </w:r>
     </w:p>
     <w:sectPr>
       <w:pgSz w:w="11906" w:h="16838"/>
@@ -1314,6 +1373,56 @@
     </w:sectPr>
   </w:body>
 </w:document>
+</file>
+
+<file path=word/endnotes.xml><?xml version="1.0" encoding="utf-8"?>
+<w:endnotes xmlns:wpc="http://schemas.microsoft.com/office/word/2010/wordprocessingCanvas" xmlns:cx="http://schemas.microsoft.com/office/drawing/2014/chartex" xmlns:cx1="http://schemas.microsoft.com/office/drawing/2015/9/8/chartex" xmlns:cx2="http://schemas.microsoft.com/office/drawing/2015/10/21/chartex" xmlns:cx3="http://schemas.microsoft.com/office/drawing/2016/5/9/chartex" xmlns:cx4="http://schemas.microsoft.com/office/drawing/2016/5/10/chartex" xmlns:cx5="http://schemas.microsoft.com/office/drawing/2016/5/11/chartex" xmlns:cx6="http://schemas.microsoft.com/office/drawing/2016/5/12/chartex" xmlns:cx7="http://schemas.microsoft.com/office/drawing/2016/5/13/chartex" xmlns:cx8="http://schemas.microsoft.com/office/drawing/2016/5/14/chartex" xmlns:mc="http://schemas.openxmlformats.org/markup-compatibility/2006" xmlns:aink="http://schemas.microsoft.com/office/drawing/2016/ink" xmlns:am3d="http://schemas.microsoft.com/office/drawing/2017/model3d" xmlns:o="urn:schemas-microsoft-com:office:office" xmlns:r="http://schemas.openxmlformats.org/officeDocument/2006/relationships" xmlns:m="http://schemas.openxmlformats.org/officeDocument/2006/math" xmlns:v="urn:schemas-microsoft-com:vml" xmlns:wp14="http://schemas.microsoft.com/office/word/2010/wordprocessingDrawing" xmlns:wp="http://schemas.openxmlformats.org/drawingml/2006/wordprocessingDrawing" xmlns:w10="urn:schemas-microsoft-com:office:word" xmlns:w="http://schemas.openxmlformats.org/wordprocessingml/2006/main" xmlns:w14="http://schemas.microsoft.com/office/word/2010/wordml" xmlns:w15="http://schemas.microsoft.com/office/word/2012/wordml" xmlns:w16cid="http://schemas.microsoft.com/office/word/2016/wordml/cid" xmlns:w16se="http://schemas.microsoft.com/office/word/2015/wordml/symex" xmlns:wpg="http://schemas.microsoft.com/office/word/2010/wordprocessingGroup" xmlns:wpi="http://schemas.microsoft.com/office/word/2010/wordprocessingInk" xmlns:wne="http://schemas.microsoft.com/office/word/2006/wordml" xmlns:wps="http://schemas.microsoft.com/office/word/2010/wordprocessingShape" mc:Ignorable="w14 w15 w16se w16cid wp14">
+  <w:endnote w:type="separator" w:id="-1">
+    <w:p>
+      <w:pPr>
+        <w:spacing w:after="0" w:line="240" w:lineRule="auto"/>
+      </w:pPr>
+      <w:r>
+        <w:separator/>
+      </w:r>
+    </w:p>
+  </w:endnote>
+  <w:endnote w:type="continuationSeparator" w:id="0">
+    <w:p>
+      <w:pPr>
+        <w:spacing w:after="0" w:line="240" w:lineRule="auto"/>
+      </w:pPr>
+      <w:r>
+        <w:continuationSeparator/>
+      </w:r>
+    </w:p>
+  </w:endnote>
+</w:endnotes>
+</file>
+
+<file path=word/footnotes.xml><?xml version="1.0" encoding="utf-8"?>
+<w:footnotes xmlns:wpc="http://schemas.microsoft.com/office/word/2010/wordprocessingCanvas" xmlns:cx="http://schemas.microsoft.com/office/drawing/2014/chartex" xmlns:cx1="http://schemas.microsoft.com/office/drawing/2015/9/8/chartex" xmlns:cx2="http://schemas.microsoft.com/office/drawing/2015/10/21/chartex" xmlns:cx3="http://schemas.microsoft.com/office/drawing/2016/5/9/chartex" xmlns:cx4="http://schemas.microsoft.com/office/drawing/2016/5/10/chartex" xmlns:cx5="http://schemas.microsoft.com/office/drawing/2016/5/11/chartex" xmlns:cx6="http://schemas.microsoft.com/office/drawing/2016/5/12/chartex" xmlns:cx7="http://schemas.microsoft.com/office/drawing/2016/5/13/chartex" xmlns:cx8="http://schemas.microsoft.com/office/drawing/2016/5/14/chartex" xmlns:mc="http://schemas.openxmlformats.org/markup-compatibility/2006" xmlns:aink="http://schemas.microsoft.com/office/drawing/2016/ink" xmlns:am3d="http://schemas.microsoft.com/office/drawing/2017/model3d" xmlns:o="urn:schemas-microsoft-com:office:office" xmlns:r="http://schemas.openxmlformats.org/officeDocument/2006/relationships" xmlns:m="http://schemas.openxmlformats.org/officeDocument/2006/math" xmlns:v="urn:schemas-microsoft-com:vml" xmlns:wp14="http://schemas.microsoft.com/office/word/2010/wordprocessingDrawing" xmlns:wp="http://schemas.openxmlformats.org/drawingml/2006/wordprocessingDrawing" xmlns:w10="urn:schemas-microsoft-com:office:word" xmlns:w="http://schemas.openxmlformats.org/wordprocessingml/2006/main" xmlns:w14="http://schemas.microsoft.com/office/word/2010/wordml" xmlns:w15="http://schemas.microsoft.com/office/word/2012/wordml" xmlns:w16cid="http://schemas.microsoft.com/office/word/2016/wordml/cid" xmlns:w16se="http://schemas.microsoft.com/office/word/2015/wordml/symex" xmlns:wpg="http://schemas.microsoft.com/office/word/2010/wordprocessingGroup" xmlns:wpi="http://schemas.microsoft.com/office/word/2010/wordprocessingInk" xmlns:wne="http://schemas.microsoft.com/office/word/2006/wordml" xmlns:wps="http://schemas.microsoft.com/office/word/2010/wordprocessingShape" mc:Ignorable="w14 w15 w16se w16cid wp14">
+  <w:footnote w:type="separator" w:id="-1">
+    <w:p>
+      <w:pPr>
+        <w:spacing w:after="0" w:line="240" w:lineRule="auto"/>
+      </w:pPr>
+      <w:r>
+        <w:separator/>
+      </w:r>
+    </w:p>
+  </w:footnote>
+  <w:footnote w:type="continuationSeparator" w:id="0">
+    <w:p>
+      <w:pPr>
+        <w:spacing w:after="0" w:line="240" w:lineRule="auto"/>
+      </w:pPr>
+      <w:r>
+        <w:continuationSeparator/>
+      </w:r>
+    </w:p>
+  </w:footnote>
+</w:footnotes>
 </file>
 
 <file path=word/styles.xml><?xml version="1.0" encoding="utf-8"?>
@@ -1746,6 +1855,46 @@
     <w:semiHidden/>
     <w:unhideWhenUsed/>
   </w:style>
+  <w:style w:type="paragraph" w:styleId="Tekstprzypisukocowego">
+    <w:name w:val="endnote text"/>
+    <w:basedOn w:val="Normalny"/>
+    <w:link w:val="TekstprzypisukocowegoZnak"/>
+    <w:uiPriority w:val="99"/>
+    <w:semiHidden/>
+    <w:unhideWhenUsed/>
+    <w:rsid w:val="00912D25"/>
+    <w:pPr>
+      <w:spacing w:after="0" w:line="240" w:lineRule="auto"/>
+    </w:pPr>
+    <w:rPr>
+      <w:sz w:val="20"/>
+      <w:szCs w:val="20"/>
+    </w:rPr>
+  </w:style>
+  <w:style w:type="character" w:customStyle="1" w:styleId="TekstprzypisukocowegoZnak">
+    <w:name w:val="Tekst przypisu końcowego Znak"/>
+    <w:basedOn w:val="Domylnaczcionkaakapitu"/>
+    <w:link w:val="Tekstprzypisukocowego"/>
+    <w:uiPriority w:val="99"/>
+    <w:semiHidden/>
+    <w:rsid w:val="00912D25"/>
+    <w:rPr>
+      <w:sz w:val="20"/>
+      <w:szCs w:val="20"/>
+      <w:lang w:val="pl-PL"/>
+    </w:rPr>
+  </w:style>
+  <w:style w:type="character" w:styleId="Odwoanieprzypisukocowego">
+    <w:name w:val="endnote reference"/>
+    <w:basedOn w:val="Domylnaczcionkaakapitu"/>
+    <w:uiPriority w:val="99"/>
+    <w:semiHidden/>
+    <w:unhideWhenUsed/>
+    <w:rsid w:val="00912D25"/>
+    <w:rPr>
+      <w:vertAlign w:val="superscript"/>
+    </w:rPr>
+  </w:style>
 </w:styles>
 </file>
 

</xml_diff>

<commit_message>
Classy Tura, Plansza, ZapisOdczyt
</commit_message>
<xml_diff>
--- a/Dokumentacja/Analiza czasownikowo-rzeczownikowa.docx
+++ b/Dokumentacja/Analiza czasownikowo-rzeczownikowa.docx
@@ -1338,7 +1338,33 @@
           <w:sz w:val="28"/>
           <w:szCs w:val="28"/>
         </w:rPr>
-        <w:t>co 3 spotkanie niebezpieczeństwa tracą 2 członków populacji</w:t>
+        <w:t>co 3 spotkanie niebezpieczeństwa tracą 2</w:t>
+      </w:r>
+      <w:r>
+        <w:rPr>
+          <w:color w:val="00B0F0"/>
+          <w:sz w:val="28"/>
+          <w:szCs w:val="28"/>
+        </w:rPr>
+        <w:t xml:space="preserve"> razy </w:t>
+      </w:r>
+      <w:proofErr w:type="spellStart"/>
+      <w:r>
+        <w:rPr>
+          <w:color w:val="00B0F0"/>
+          <w:sz w:val="28"/>
+          <w:szCs w:val="28"/>
+        </w:rPr>
+        <w:t>wiecej</w:t>
+      </w:r>
+      <w:proofErr w:type="spellEnd"/>
+      <w:r>
+        <w:rPr>
+          <w:color w:val="00B0F0"/>
+          <w:sz w:val="28"/>
+          <w:szCs w:val="28"/>
+        </w:rPr>
+        <w:t xml:space="preserve"> członków populacji</w:t>
       </w:r>
       <w:r>
         <w:rPr>

</xml_diff>